<commit_message>
Update 17.6 Guided Capstone Project Report.docx
</commit_message>
<xml_diff>
--- a/17.6 Guided Capstone Project Report.docx
+++ b/17.6 Guided Capstone Project Report.docx
@@ -838,7 +838,6 @@
           <w:sz w:val="20"/>
           <w:szCs w:val="20"/>
           <w:u w:val="none"/>
-          <w:bdr w:val="none" w:color="auto" w:sz="0" w:space="0"/>
           <w:shd w:val="clear" w:fill="FFFFFF"/>
           <w:vertAlign w:val="baseline"/>
         </w:rPr>
@@ -853,7 +852,6 @@
           <w:sz w:val="20"/>
           <w:szCs w:val="20"/>
           <w:u w:val="none"/>
-          <w:bdr w:val="none" w:color="auto" w:sz="0" w:space="0"/>
           <w:shd w:val="clear" w:fill="FFFFFF"/>
           <w:vertAlign w:val="baseline"/>
           <w:lang w:val="en-US"/>
@@ -869,7 +867,6 @@
           <w:sz w:val="20"/>
           <w:szCs w:val="20"/>
           <w:u w:val="none"/>
-          <w:bdr w:val="none" w:color="auto" w:sz="0" w:space="0"/>
           <w:shd w:val="clear" w:fill="FFFFFF"/>
           <w:vertAlign w:val="baseline"/>
         </w:rPr>
@@ -884,7 +881,6 @@
           <w:sz w:val="20"/>
           <w:szCs w:val="20"/>
           <w:u w:val="none"/>
-          <w:bdr w:val="none" w:color="auto" w:sz="0" w:space="0"/>
           <w:shd w:val="clear" w:fill="FFFFFF"/>
           <w:vertAlign w:val="baseline"/>
           <w:lang w:val="en-US"/>
@@ -1071,8 +1067,8 @@
           <w:i w:val="0"/>
           <w:iCs w:val="0"/>
           <w:color w:val="333333"/>
-          <w:sz w:val="12"/>
-          <w:szCs w:val="12"/>
+          <w:sz w:val="20"/>
+          <w:szCs w:val="20"/>
           <w:u w:val="none"/>
           <w:shd w:val="clear" w:fill="FFFFFF"/>
           <w:vertAlign w:val="superscript"/>
@@ -1091,21 +1087,7 @@
           <w:shd w:val="clear" w:fill="FFFFFF"/>
           <w:vertAlign w:val="baseline"/>
         </w:rPr>
-        <w:t xml:space="preserve"> explains the variance of the modeling, </w:t>
-      </w:r>
-      <w:r>
-        <w:rPr>
-          <w:rFonts w:hint="default" w:ascii="Arial" w:hAnsi="Arial" w:cs="Arial"/>
-          <w:i w:val="0"/>
-          <w:iCs w:val="0"/>
-          <w:color w:val="333333"/>
-          <w:sz w:val="20"/>
-          <w:szCs w:val="20"/>
-          <w:u w:val="none"/>
-          <w:shd w:val="clear" w:fill="FFFFFF"/>
-          <w:vertAlign w:val="baseline"/>
-        </w:rPr>
-        <w:t>R</w:t>
+        <w:t xml:space="preserve"> explains the variance of the modeling, R</w:t>
       </w:r>
       <w:r>
         <w:rPr>
@@ -1133,21 +1115,23 @@
           <w:shd w:val="clear" w:fill="FFFFFF"/>
           <w:vertAlign w:val="baseline"/>
         </w:rPr>
-        <w:t xml:space="preserve"> =</w:t>
-      </w:r>
-      <w:r>
-        <w:rPr>
-          <w:rFonts w:hint="default" w:ascii="Arial" w:hAnsi="Arial" w:cs="Arial"/>
-          <w:i w:val="0"/>
-          <w:iCs w:val="0"/>
-          <w:color w:val="333333"/>
-          <w:sz w:val="20"/>
-          <w:szCs w:val="20"/>
-          <w:u w:val="none"/>
-          <w:shd w:val="clear" w:fill="FFFFFF"/>
-          <w:vertAlign w:val="baseline"/>
-        </w:rPr>
-        <w:t>1 suggests a model perfectly predicts the observed values. If models do worse than predicting the m</w:t>
+        <w:t xml:space="preserve"> =1 suggests a model perfect</w:t>
+      </w:r>
+      <w:bookmarkStart w:id="0" w:name="_GoBack"/>
+      <w:bookmarkEnd w:id="0"/>
+      <w:r>
+        <w:rPr>
+          <w:rFonts w:hint="default" w:ascii="Arial" w:hAnsi="Arial" w:cs="Arial"/>
+          <w:i w:val="0"/>
+          <w:iCs w:val="0"/>
+          <w:color w:val="333333"/>
+          <w:sz w:val="20"/>
+          <w:szCs w:val="20"/>
+          <w:u w:val="none"/>
+          <w:shd w:val="clear" w:fill="FFFFFF"/>
+          <w:vertAlign w:val="baseline"/>
+        </w:rPr>
+        <w:t>ly predicts the observed values. If models do worse than predicting the m</w:t>
       </w:r>
       <w:r>
         <w:rPr>
@@ -1176,21 +1160,7 @@
           <w:shd w:val="clear" w:fill="FFFFFF"/>
           <w:vertAlign w:val="baseline"/>
         </w:rPr>
-        <w:t>n with produce a negative</w:t>
-      </w:r>
-      <w:r>
-        <w:rPr>
-          <w:rFonts w:hint="default" w:ascii="Arial" w:hAnsi="Arial" w:cs="Arial"/>
-          <w:i w:val="0"/>
-          <w:iCs w:val="0"/>
-          <w:color w:val="333333"/>
-          <w:sz w:val="20"/>
-          <w:szCs w:val="20"/>
-          <w:u w:val="none"/>
-          <w:shd w:val="clear" w:fill="FFFFFF"/>
-          <w:vertAlign w:val="baseline"/>
-        </w:rPr>
-        <w:t xml:space="preserve"> R</w:t>
+        <w:t>n with produce a negative R</w:t>
       </w:r>
       <w:r>
         <w:rPr>
@@ -1460,7 +1430,6 @@
           <w:vertAlign w:val="baseline"/>
         </w:rPr>
       </w:pPr>
-      <w:bookmarkStart w:id="0" w:name="_GoBack"/>
       <w:r>
         <w:drawing>
           <wp:inline distT="0" distB="0" distL="114300" distR="114300">
@@ -1504,7 +1473,6 @@
           </wp:inline>
         </w:drawing>
       </w:r>
-      <w:bookmarkEnd w:id="0"/>
     </w:p>
     <w:p>
       <w:pPr>
@@ -1580,6 +1548,10 @@
         <w:suppressLineNumbers w:val="0"/>
         <w:bidi w:val="0"/>
         <w:spacing w:before="240" w:beforeAutospacing="0" w:after="0" w:afterAutospacing="0" w:line="18" w:lineRule="atLeast"/>
+        <w:rPr>
+          <w:rFonts w:hint="default"/>
+          <w:lang w:val="en-US"/>
+        </w:rPr>
       </w:pPr>
       <w:r>
         <w:rPr>
@@ -1594,6 +1566,21 @@
           <w:vertAlign w:val="baseline"/>
         </w:rPr>
         <w:t>Among the four business options. Two options (as below) through the modeling can be used based on the assumption that each visitor buys 5 day tickets with a total 350000 visitors in a season. Both options can increase each ticket price by $1.99, and over the season can increase by $3.47M per each option. Either of the options will cover the cost of adding extra chairs.</w:t>
+      </w:r>
+      <w:r>
+        <w:rPr>
+          <w:rFonts w:hint="default" w:ascii="Arial" w:hAnsi="Arial" w:cs="Arial"/>
+          <w:i w:val="0"/>
+          <w:iCs w:val="0"/>
+          <w:color w:val="333333"/>
+          <w:sz w:val="20"/>
+          <w:szCs w:val="20"/>
+          <w:u w:val="none"/>
+          <w:shd w:val="clear" w:fill="FFFFFF"/>
+          <w:vertAlign w:val="baseline"/>
+          <w:lang w:val="en-US"/>
+        </w:rPr>
+        <w:t xml:space="preserve"> However, considering the extra cost of snow making, the best candidate is the first one.</w:t>
       </w:r>
     </w:p>
     <w:p>
@@ -1856,7 +1843,7 @@
         <w:autoSpaceDN/>
         <w:bidi w:val="0"/>
         <w:adjustRightInd/>
-        <w:snapToGrid/>
+        <w:snapToGrid w:val="0"/>
         <w:spacing w:before="0" w:beforeAutospacing="0" w:after="0" w:afterAutospacing="0" w:line="0" w:lineRule="atLeast"/>
         <w:textAlignment w:val="auto"/>
       </w:pPr>
@@ -1872,7 +1859,65 @@
           <w:shd w:val="clear" w:fill="FFFFFF"/>
           <w:vertAlign w:val="baseline"/>
         </w:rPr>
-        <w:t>The data analysis suggests the extract cost of $1.54 can be covered at the end of the season by increasing ticket price by only $1.99 under the two business options.</w:t>
+        <w:t>The data analysis suggests the extract cost of $1.54</w:t>
+      </w:r>
+      <w:r>
+        <w:rPr>
+          <w:rFonts w:hint="default" w:ascii="Arial" w:hAnsi="Arial" w:cs="Arial"/>
+          <w:i w:val="0"/>
+          <w:iCs w:val="0"/>
+          <w:color w:val="333333"/>
+          <w:sz w:val="20"/>
+          <w:szCs w:val="20"/>
+          <w:u w:val="none"/>
+          <w:shd w:val="clear" w:fill="FFFFFF"/>
+          <w:vertAlign w:val="baseline"/>
+          <w:lang w:val="en-US"/>
+        </w:rPr>
+        <w:t>M</w:t>
+      </w:r>
+      <w:r>
+        <w:rPr>
+          <w:rFonts w:hint="default" w:ascii="Arial" w:hAnsi="Arial" w:cs="Arial"/>
+          <w:i w:val="0"/>
+          <w:iCs w:val="0"/>
+          <w:color w:val="333333"/>
+          <w:sz w:val="20"/>
+          <w:szCs w:val="20"/>
+          <w:u w:val="none"/>
+          <w:shd w:val="clear" w:fill="FFFFFF"/>
+          <w:vertAlign w:val="baseline"/>
+        </w:rPr>
+        <w:t xml:space="preserve">can be covered at the end of the season by increasing ticket price by only $1.99 </w:t>
+      </w:r>
+      <w:r>
+        <w:rPr>
+          <w:rFonts w:hint="default" w:ascii="Arial" w:hAnsi="Arial" w:cs="Arial"/>
+          <w:i w:val="0"/>
+          <w:iCs w:val="0"/>
+          <w:color w:val="333333"/>
+          <w:sz w:val="20"/>
+          <w:szCs w:val="20"/>
+          <w:u w:val="none"/>
+          <w:shd w:val="clear" w:fill="FFFFFF"/>
+          <w:vertAlign w:val="baseline"/>
+          <w:lang w:val="en-US"/>
+        </w:rPr>
+        <w:t xml:space="preserve">through </w:t>
+      </w:r>
+      <w:r>
+        <w:rPr>
+          <w:rFonts w:hint="default" w:ascii="Arial" w:hAnsi="Arial" w:cs="Arial"/>
+          <w:i w:val="0"/>
+          <w:iCs w:val="0"/>
+          <w:color w:val="333333"/>
+          <w:sz w:val="20"/>
+          <w:szCs w:val="20"/>
+          <w:u w:val="none"/>
+          <w:shd w:val="clear" w:fill="FFFFFF"/>
+          <w:vertAlign w:val="baseline"/>
+        </w:rPr>
+        <w:t>Adding a run, increasing the vertical drop by 150 feet, and installing an additional chair lift.</w:t>
       </w:r>
     </w:p>
     <w:p>
@@ -1894,19 +1939,21 @@
         <w:snapToGrid/>
         <w:spacing w:before="0" w:beforeAutospacing="0" w:after="0" w:afterAutospacing="0" w:line="0" w:lineRule="atLeast"/>
         <w:textAlignment w:val="auto"/>
-        <w:rPr>
-          <w:rFonts w:hint="default" w:ascii="Arial" w:hAnsi="Arial" w:cs="Arial"/>
-          <w:b/>
-          <w:bCs/>
-          <w:i w:val="0"/>
-          <w:iCs w:val="0"/>
-          <w:color w:val="000000"/>
-          <w:sz w:val="24"/>
-          <w:szCs w:val="24"/>
-          <w:u w:val="none"/>
-          <w:vertAlign w:val="baseline"/>
-        </w:rPr>
-      </w:pPr>
+      </w:pPr>
+      <w:r>
+        <w:rPr>
+          <w:rFonts w:hint="default" w:ascii="Arial" w:hAnsi="Arial" w:cs="Arial"/>
+          <w:i w:val="0"/>
+          <w:iCs w:val="0"/>
+          <w:color w:val="333333"/>
+          <w:sz w:val="20"/>
+          <w:szCs w:val="20"/>
+          <w:u w:val="none"/>
+          <w:shd w:val="clear" w:fill="FFFFFF"/>
+          <w:vertAlign w:val="baseline"/>
+        </w:rPr>
+        <w:t>.</w:t>
+      </w:r>
     </w:p>
     <w:p>
       <w:pPr>
@@ -1927,8 +1974,6 @@
         <w:snapToGrid/>
         <w:spacing w:before="0" w:beforeAutospacing="0" w:after="0" w:afterAutospacing="0" w:line="0" w:lineRule="atLeast"/>
         <w:textAlignment w:val="auto"/>
-      </w:pPr>
-      <w:r>
         <w:rPr>
           <w:rFonts w:hint="default" w:ascii="Arial" w:hAnsi="Arial" w:cs="Arial"/>
           <w:b/>
@@ -1941,8 +1986,7 @@
           <w:u w:val="none"/>
           <w:vertAlign w:val="baseline"/>
         </w:rPr>
-        <w:t>Future scope of work</w:t>
-      </w:r>
+      </w:pPr>
     </w:p>
     <w:p>
       <w:pPr>
@@ -1962,120 +2006,22 @@
         <w:adjustRightInd/>
         <w:snapToGrid/>
         <w:spacing w:before="0" w:beforeAutospacing="0" w:after="0" w:afterAutospacing="0" w:line="0" w:lineRule="atLeast"/>
-        <w:jc w:val="left"/>
         <w:textAlignment w:val="auto"/>
-        <w:rPr>
-          <w:rFonts w:hint="default" w:ascii="Arial" w:hAnsi="Arial" w:eastAsia="SimSun" w:cs="Arial"/>
-          <w:i w:val="0"/>
-          <w:iCs w:val="0"/>
-          <w:color w:val="333333"/>
-          <w:sz w:val="20"/>
-          <w:szCs w:val="20"/>
-          <w:u w:val="none"/>
-          <w:shd w:val="clear" w:fill="FFFFFF"/>
-          <w:vertAlign w:val="baseline"/>
-        </w:rPr>
-      </w:pPr>
-      <w:r>
-        <w:rPr>
-          <w:rFonts w:hint="default" w:ascii="Arial" w:hAnsi="Arial" w:eastAsia="SimSun" w:cs="Arial"/>
-          <w:i w:val="0"/>
-          <w:iCs w:val="0"/>
-          <w:color w:val="333333"/>
-          <w:sz w:val="20"/>
-          <w:szCs w:val="20"/>
-          <w:u w:val="none"/>
-          <w:shd w:val="clear" w:fill="FFFFFF"/>
-          <w:vertAlign w:val="baseline"/>
-        </w:rPr>
-        <w:t xml:space="preserve">Facility cost data such as snow making, operating runs should be provided in order to accurately project the modeling </w:t>
-      </w:r>
-      <w:r>
-        <w:rPr>
-          <w:rFonts w:hint="default" w:ascii="Arial" w:hAnsi="Arial" w:eastAsia="SimSun" w:cs="Arial"/>
-          <w:i w:val="0"/>
-          <w:iCs w:val="0"/>
-          <w:color w:val="333333"/>
-          <w:sz w:val="20"/>
-          <w:szCs w:val="20"/>
-          <w:u w:val="none"/>
-          <w:shd w:val="clear" w:fill="FFFFFF"/>
-          <w:vertAlign w:val="baseline"/>
-          <w:lang w:val="en-US"/>
-        </w:rPr>
-        <w:t>scenarios</w:t>
-      </w:r>
-      <w:r>
-        <w:rPr>
-          <w:rFonts w:hint="default" w:ascii="Arial" w:hAnsi="Arial" w:eastAsia="SimSun" w:cs="Arial"/>
-          <w:i w:val="0"/>
-          <w:iCs w:val="0"/>
-          <w:color w:val="333333"/>
-          <w:sz w:val="20"/>
-          <w:szCs w:val="20"/>
-          <w:u w:val="none"/>
-          <w:shd w:val="clear" w:fill="FFFFFF"/>
-          <w:vertAlign w:val="baseline"/>
-        </w:rPr>
-        <w:t xml:space="preserve">. </w:t>
-      </w:r>
-      <w:r>
-        <w:rPr>
-          <w:rFonts w:hint="default" w:ascii="Arial" w:hAnsi="Arial" w:eastAsia="SimSun" w:cs="Arial"/>
-          <w:i w:val="0"/>
-          <w:iCs w:val="0"/>
-          <w:color w:val="333333"/>
-          <w:sz w:val="20"/>
-          <w:szCs w:val="20"/>
-          <w:u w:val="none"/>
-          <w:shd w:val="clear" w:fill="FFFFFF"/>
-          <w:vertAlign w:val="baseline"/>
-          <w:lang w:val="en-US"/>
-        </w:rPr>
-        <w:t>B</w:t>
-      </w:r>
-      <w:r>
-        <w:rPr>
-          <w:rFonts w:hint="default" w:ascii="Arial" w:hAnsi="Arial" w:eastAsia="SimSun" w:cs="Arial"/>
-          <w:i w:val="0"/>
-          <w:iCs w:val="0"/>
-          <w:color w:val="333333"/>
-          <w:sz w:val="20"/>
-          <w:szCs w:val="20"/>
-          <w:u w:val="none"/>
-          <w:shd w:val="clear" w:fill="FFFFFF"/>
-          <w:vertAlign w:val="baseline"/>
-        </w:rPr>
-        <w:t xml:space="preserve">esides adjusting ticket prices, cutting facility cost is another option, with the cost data, we can generate modeling for the ideal amount of cost reduction. Ticket information of Big Mountain such as the average tickets per custom buy and the total amount of ticket sold in the past seasons will be helpful in modeling. Because of the assumption in the current model that each custom buys 5 tickets, what </w:t>
-      </w:r>
-      <w:r>
-        <w:rPr>
-          <w:rFonts w:hint="default" w:ascii="Arial" w:hAnsi="Arial" w:eastAsia="SimSun" w:cs="Arial"/>
-          <w:i w:val="0"/>
-          <w:iCs w:val="0"/>
-          <w:color w:val="333333"/>
-          <w:sz w:val="20"/>
-          <w:szCs w:val="20"/>
-          <w:u w:val="none"/>
-          <w:shd w:val="clear" w:fill="FFFFFF"/>
-          <w:vertAlign w:val="baseline"/>
-          <w:lang w:val="en-US"/>
-        </w:rPr>
-        <w:t xml:space="preserve">if this </w:t>
-      </w:r>
-      <w:r>
-        <w:rPr>
-          <w:rFonts w:hint="default" w:ascii="Arial" w:hAnsi="Arial" w:eastAsia="SimSun" w:cs="Arial"/>
-          <w:i w:val="0"/>
-          <w:iCs w:val="0"/>
-          <w:color w:val="333333"/>
-          <w:sz w:val="20"/>
-          <w:szCs w:val="20"/>
-          <w:u w:val="none"/>
-          <w:shd w:val="clear" w:fill="FFFFFF"/>
-          <w:vertAlign w:val="baseline"/>
-        </w:rPr>
-        <w:t>assumption is not correct?</w:t>
+      </w:pPr>
+      <w:r>
+        <w:rPr>
+          <w:rFonts w:hint="default" w:ascii="Arial" w:hAnsi="Arial" w:cs="Arial"/>
+          <w:b/>
+          <w:bCs/>
+          <w:i w:val="0"/>
+          <w:iCs w:val="0"/>
+          <w:color w:val="000000"/>
+          <w:sz w:val="24"/>
+          <w:szCs w:val="24"/>
+          <w:u w:val="none"/>
+          <w:vertAlign w:val="baseline"/>
+        </w:rPr>
+        <w:t>Future scope of work</w:t>
       </w:r>
     </w:p>
     <w:p>
@@ -2122,7 +2068,65 @@
           <w:shd w:val="clear" w:fill="FFFFFF"/>
           <w:vertAlign w:val="baseline"/>
         </w:rPr>
-        <w:t> </w:t>
+        <w:t xml:space="preserve">Facility cost data such as snow making, operating runs should be provided in order to accurately project the modeling </w:t>
+      </w:r>
+      <w:r>
+        <w:rPr>
+          <w:rFonts w:hint="default" w:ascii="Arial" w:hAnsi="Arial" w:eastAsia="SimSun" w:cs="Arial"/>
+          <w:i w:val="0"/>
+          <w:iCs w:val="0"/>
+          <w:color w:val="333333"/>
+          <w:sz w:val="20"/>
+          <w:szCs w:val="20"/>
+          <w:u w:val="none"/>
+          <w:shd w:val="clear" w:fill="FFFFFF"/>
+          <w:vertAlign w:val="baseline"/>
+          <w:lang w:val="en-US"/>
+        </w:rPr>
+        <w:t>scenarios</w:t>
+      </w:r>
+      <w:r>
+        <w:rPr>
+          <w:rFonts w:hint="default" w:ascii="Arial" w:hAnsi="Arial" w:eastAsia="SimSun" w:cs="Arial"/>
+          <w:i w:val="0"/>
+          <w:iCs w:val="0"/>
+          <w:color w:val="333333"/>
+          <w:sz w:val="20"/>
+          <w:szCs w:val="20"/>
+          <w:u w:val="none"/>
+          <w:shd w:val="clear" w:fill="FFFFFF"/>
+          <w:vertAlign w:val="baseline"/>
+        </w:rPr>
+        <w:t xml:space="preserve">. </w:t>
+      </w:r>
+      <w:r>
+        <w:rPr>
+          <w:rFonts w:hint="default" w:ascii="Arial" w:hAnsi="Arial" w:eastAsia="SimSun" w:cs="Arial"/>
+          <w:i w:val="0"/>
+          <w:iCs w:val="0"/>
+          <w:color w:val="333333"/>
+          <w:sz w:val="20"/>
+          <w:szCs w:val="20"/>
+          <w:u w:val="none"/>
+          <w:shd w:val="clear" w:fill="FFFFFF"/>
+          <w:vertAlign w:val="baseline"/>
+          <w:lang w:val="en-US"/>
+        </w:rPr>
+        <w:t>B</w:t>
+      </w:r>
+      <w:r>
+        <w:rPr>
+          <w:rFonts w:hint="default" w:ascii="Arial" w:hAnsi="Arial" w:eastAsia="SimSun" w:cs="Arial"/>
+          <w:i w:val="0"/>
+          <w:iCs w:val="0"/>
+          <w:color w:val="333333"/>
+          <w:sz w:val="20"/>
+          <w:szCs w:val="20"/>
+          <w:u w:val="none"/>
+          <w:shd w:val="clear" w:fill="FFFFFF"/>
+          <w:vertAlign w:val="baseline"/>
+        </w:rPr>
+        <w:t>esides adjusting ticket prices, cutting facility cost is another option, with the cost data, we can generate modeling for the ideal amount of cost reduction.  </w:t>
       </w:r>
     </w:p>
     <w:p>
@@ -2455,6 +2459,7 @@
       <w:jc w:val="left"/>
     </w:pPr>
     <w:rPr>
+      <w:rFonts w:ascii="Times New Roman" w:hAnsi="Times New Roman" w:eastAsia="SimSun" w:cs="Times New Roman"/>
       <w:kern w:val="0"/>
       <w:sz w:val="24"/>
       <w:szCs w:val="24"/>

</xml_diff>